<commit_message>
delet extra sql doc
</commit_message>
<xml_diff>
--- a/sql-1.docx
+++ b/sql-1.docx
@@ -3771,735 +3771,6 @@
         </w:rPr>
         <w:t xml:space="preserve">);</w:t>
       </w:r>
-    </w:p>
-    <w:p>
-      <w:pPr>
-        <w:spacing w:before="0" w:after="0" w:line="240"/>
-        <w:ind w:right="0" w:left="0" w:firstLine="0"/>
-        <w:jc w:val="left"/>
-        <w:rPr>
-          <w:rFonts w:ascii="新宋体" w:hAnsi="新宋体" w:cs="新宋体" w:eastAsia="新宋体"/>
-          <w:color w:val="808080"/>
-          <w:spacing w:val="0"/>
-          <w:position w:val="0"/>
-          <w:sz w:val="21"/>
-          <w:shd w:fill="auto" w:val="clear"/>
-        </w:rPr>
-      </w:pPr>
-    </w:p>
-    <w:p>
-      <w:pPr>
-        <w:spacing w:before="0" w:after="0" w:line="240"/>
-        <w:ind w:right="0" w:left="0" w:firstLine="0"/>
-        <w:jc w:val="left"/>
-        <w:rPr>
-          <w:rFonts w:ascii="新宋体" w:hAnsi="新宋体" w:cs="新宋体" w:eastAsia="新宋体"/>
-          <w:color w:val="808080"/>
-          <w:spacing w:val="0"/>
-          <w:position w:val="0"/>
-          <w:sz w:val="21"/>
-          <w:shd w:fill="auto" w:val="clear"/>
-        </w:rPr>
-      </w:pPr>
-    </w:p>
-    <w:p>
-      <w:pPr>
-        <w:spacing w:before="0" w:after="0" w:line="240"/>
-        <w:ind w:right="0" w:left="0" w:firstLine="0"/>
-        <w:jc w:val="left"/>
-        <w:rPr>
-          <w:rFonts w:ascii="新宋体" w:hAnsi="新宋体" w:cs="新宋体" w:eastAsia="新宋体"/>
-          <w:color w:val="808080"/>
-          <w:spacing w:val="0"/>
-          <w:position w:val="0"/>
-          <w:sz w:val="21"/>
-          <w:shd w:fill="auto" w:val="clear"/>
-        </w:rPr>
-      </w:pPr>
-      <w:r>
-        <w:rPr>
-          <w:rFonts w:ascii="新宋体" w:hAnsi="新宋体" w:cs="新宋体" w:eastAsia="新宋体"/>
-          <w:color w:val="808080"/>
-          <w:spacing w:val="0"/>
-          <w:position w:val="0"/>
-          <w:sz w:val="21"/>
-          <w:shd w:fill="auto" w:val="clear"/>
-        </w:rPr>
-        <w:t xml:space="preserve">INSERT INTO Contractors</w:t>
-      </w:r>
-    </w:p>
-    <w:p>
-      <w:pPr>
-        <w:spacing w:before="0" w:after="0" w:line="240"/>
-        <w:ind w:right="0" w:left="0" w:firstLine="0"/>
-        <w:jc w:val="left"/>
-        <w:rPr>
-          <w:rFonts w:ascii="新宋体" w:hAnsi="新宋体" w:cs="新宋体" w:eastAsia="新宋体"/>
-          <w:color w:val="808080"/>
-          <w:spacing w:val="0"/>
-          <w:position w:val="0"/>
-          <w:sz w:val="21"/>
-          <w:shd w:fill="auto" w:val="clear"/>
-        </w:rPr>
-      </w:pPr>
-      <w:r>
-        <w:rPr>
-          <w:rFonts w:ascii="新宋体" w:hAnsi="新宋体" w:cs="新宋体" w:eastAsia="新宋体"/>
-          <w:color w:val="808080"/>
-          <w:spacing w:val="0"/>
-          <w:position w:val="0"/>
-          <w:sz w:val="21"/>
-          <w:shd w:fill="auto" w:val="clear"/>
-        </w:rPr>
-        <w:t xml:space="preserve">VALUES(1, 1, 'a', 'a', 'contractor1@gmail.com');</w:t>
-      </w:r>
-    </w:p>
-    <w:p>
-      <w:pPr>
-        <w:spacing w:before="0" w:after="0" w:line="240"/>
-        <w:ind w:right="0" w:left="0" w:firstLine="0"/>
-        <w:jc w:val="left"/>
-        <w:rPr>
-          <w:rFonts w:ascii="新宋体" w:hAnsi="新宋体" w:cs="新宋体" w:eastAsia="新宋体"/>
-          <w:color w:val="808080"/>
-          <w:spacing w:val="0"/>
-          <w:position w:val="0"/>
-          <w:sz w:val="21"/>
-          <w:shd w:fill="auto" w:val="clear"/>
-        </w:rPr>
-      </w:pPr>
-      <w:r>
-        <w:rPr>
-          <w:rFonts w:ascii="新宋体" w:hAnsi="新宋体" w:cs="新宋体" w:eastAsia="新宋体"/>
-          <w:color w:val="808080"/>
-          <w:spacing w:val="0"/>
-          <w:position w:val="0"/>
-          <w:sz w:val="21"/>
-          <w:shd w:fill="auto" w:val="clear"/>
-        </w:rPr>
-        <w:t xml:space="preserve">INSERT INTO Contractors</w:t>
-      </w:r>
-    </w:p>
-    <w:p>
-      <w:pPr>
-        <w:spacing w:before="0" w:after="0" w:line="240"/>
-        <w:ind w:right="0" w:left="0" w:firstLine="0"/>
-        <w:jc w:val="left"/>
-        <w:rPr>
-          <w:rFonts w:ascii="新宋体" w:hAnsi="新宋体" w:cs="新宋体" w:eastAsia="新宋体"/>
-          <w:color w:val="808080"/>
-          <w:spacing w:val="0"/>
-          <w:position w:val="0"/>
-          <w:sz w:val="21"/>
-          <w:shd w:fill="auto" w:val="clear"/>
-        </w:rPr>
-      </w:pPr>
-      <w:r>
-        <w:rPr>
-          <w:rFonts w:ascii="新宋体" w:hAnsi="新宋体" w:cs="新宋体" w:eastAsia="新宋体"/>
-          <w:color w:val="808080"/>
-          <w:spacing w:val="0"/>
-          <w:position w:val="0"/>
-          <w:sz w:val="21"/>
-          <w:shd w:fill="auto" w:val="clear"/>
-        </w:rPr>
-        <w:t xml:space="preserve">VALUES(2, 2, 'b', 'b', 'contractor2@gmail.com');</w:t>
-      </w:r>
-    </w:p>
-    <w:p>
-      <w:pPr>
-        <w:spacing w:before="0" w:after="0" w:line="240"/>
-        <w:ind w:right="0" w:left="0" w:firstLine="0"/>
-        <w:jc w:val="left"/>
-        <w:rPr>
-          <w:rFonts w:ascii="新宋体" w:hAnsi="新宋体" w:cs="新宋体" w:eastAsia="新宋体"/>
-          <w:color w:val="808080"/>
-          <w:spacing w:val="0"/>
-          <w:position w:val="0"/>
-          <w:sz w:val="21"/>
-          <w:shd w:fill="auto" w:val="clear"/>
-        </w:rPr>
-      </w:pPr>
-      <w:r>
-        <w:rPr>
-          <w:rFonts w:ascii="新宋体" w:hAnsi="新宋体" w:cs="新宋体" w:eastAsia="新宋体"/>
-          <w:color w:val="808080"/>
-          <w:spacing w:val="0"/>
-          <w:position w:val="0"/>
-          <w:sz w:val="21"/>
-          <w:shd w:fill="auto" w:val="clear"/>
-        </w:rPr>
-        <w:t xml:space="preserve">INSERT INTO Contractors</w:t>
-      </w:r>
-    </w:p>
-    <w:p>
-      <w:pPr>
-        <w:spacing w:before="0" w:after="0" w:line="240"/>
-        <w:ind w:right="0" w:left="0" w:firstLine="0"/>
-        <w:jc w:val="left"/>
-        <w:rPr>
-          <w:rFonts w:ascii="新宋体" w:hAnsi="新宋体" w:cs="新宋体" w:eastAsia="新宋体"/>
-          <w:color w:val="808080"/>
-          <w:spacing w:val="0"/>
-          <w:position w:val="0"/>
-          <w:sz w:val="21"/>
-          <w:shd w:fill="auto" w:val="clear"/>
-        </w:rPr>
-      </w:pPr>
-      <w:r>
-        <w:rPr>
-          <w:rFonts w:ascii="新宋体" w:hAnsi="新宋体" w:cs="新宋体" w:eastAsia="新宋体"/>
-          <w:color w:val="808080"/>
-          <w:spacing w:val="0"/>
-          <w:position w:val="0"/>
-          <w:sz w:val="21"/>
-          <w:shd w:fill="auto" w:val="clear"/>
-        </w:rPr>
-        <w:t xml:space="preserve">VALUES(3, 3, 'c', 'c', 'contractor3@gmail.com');</w:t>
-      </w:r>
-    </w:p>
-    <w:p>
-      <w:pPr>
-        <w:spacing w:before="0" w:after="0" w:line="240"/>
-        <w:ind w:right="0" w:left="0" w:firstLine="0"/>
-        <w:jc w:val="left"/>
-        <w:rPr>
-          <w:rFonts w:ascii="新宋体" w:hAnsi="新宋体" w:cs="新宋体" w:eastAsia="新宋体"/>
-          <w:color w:val="808080"/>
-          <w:spacing w:val="0"/>
-          <w:position w:val="0"/>
-          <w:sz w:val="21"/>
-          <w:shd w:fill="auto" w:val="clear"/>
-        </w:rPr>
-      </w:pPr>
-      <w:r>
-        <w:rPr>
-          <w:rFonts w:ascii="新宋体" w:hAnsi="新宋体" w:cs="新宋体" w:eastAsia="新宋体"/>
-          <w:color w:val="808080"/>
-          <w:spacing w:val="0"/>
-          <w:position w:val="0"/>
-          <w:sz w:val="21"/>
-          <w:shd w:fill="auto" w:val="clear"/>
-        </w:rPr>
-        <w:t xml:space="preserve">INSERT INTO Contractors</w:t>
-      </w:r>
-    </w:p>
-    <w:p>
-      <w:pPr>
-        <w:spacing w:before="0" w:after="0" w:line="240"/>
-        <w:ind w:right="0" w:left="0" w:firstLine="0"/>
-        <w:jc w:val="left"/>
-        <w:rPr>
-          <w:rFonts w:ascii="新宋体" w:hAnsi="新宋体" w:cs="新宋体" w:eastAsia="新宋体"/>
-          <w:color w:val="808080"/>
-          <w:spacing w:val="0"/>
-          <w:position w:val="0"/>
-          <w:sz w:val="21"/>
-          <w:shd w:fill="auto" w:val="clear"/>
-        </w:rPr>
-      </w:pPr>
-      <w:r>
-        <w:rPr>
-          <w:rFonts w:ascii="新宋体" w:hAnsi="新宋体" w:cs="新宋体" w:eastAsia="新宋体"/>
-          <w:color w:val="808080"/>
-          <w:spacing w:val="0"/>
-          <w:position w:val="0"/>
-          <w:sz w:val="21"/>
-          <w:shd w:fill="auto" w:val="clear"/>
-        </w:rPr>
-        <w:t xml:space="preserve">VALUES(4, 4, 'd', 'd', 'contractor4@gmail.com');</w:t>
-      </w:r>
-    </w:p>
-    <w:p>
-      <w:pPr>
-        <w:spacing w:before="0" w:after="0" w:line="240"/>
-        <w:ind w:right="0" w:left="0" w:firstLine="0"/>
-        <w:jc w:val="left"/>
-        <w:rPr>
-          <w:rFonts w:ascii="新宋体" w:hAnsi="新宋体" w:cs="新宋体" w:eastAsia="新宋体"/>
-          <w:color w:val="808080"/>
-          <w:spacing w:val="0"/>
-          <w:position w:val="0"/>
-          <w:sz w:val="21"/>
-          <w:shd w:fill="auto" w:val="clear"/>
-        </w:rPr>
-      </w:pPr>
-      <w:r>
-        <w:rPr>
-          <w:rFonts w:ascii="新宋体" w:hAnsi="新宋体" w:cs="新宋体" w:eastAsia="新宋体"/>
-          <w:color w:val="808080"/>
-          <w:spacing w:val="0"/>
-          <w:position w:val="0"/>
-          <w:sz w:val="21"/>
-          <w:shd w:fill="auto" w:val="clear"/>
-        </w:rPr>
-        <w:t xml:space="preserve">INSERT INTO Contractors</w:t>
-      </w:r>
-    </w:p>
-    <w:p>
-      <w:pPr>
-        <w:spacing w:before="0" w:after="0" w:line="240"/>
-        <w:ind w:right="0" w:left="0" w:firstLine="0"/>
-        <w:jc w:val="left"/>
-        <w:rPr>
-          <w:rFonts w:ascii="新宋体" w:hAnsi="新宋体" w:cs="新宋体" w:eastAsia="新宋体"/>
-          <w:color w:val="808080"/>
-          <w:spacing w:val="0"/>
-          <w:position w:val="0"/>
-          <w:sz w:val="21"/>
-          <w:shd w:fill="auto" w:val="clear"/>
-        </w:rPr>
-      </w:pPr>
-      <w:r>
-        <w:rPr>
-          <w:rFonts w:ascii="新宋体" w:hAnsi="新宋体" w:cs="新宋体" w:eastAsia="新宋体"/>
-          <w:color w:val="808080"/>
-          <w:spacing w:val="0"/>
-          <w:position w:val="0"/>
-          <w:sz w:val="21"/>
-          <w:shd w:fill="auto" w:val="clear"/>
-        </w:rPr>
-        <w:t xml:space="preserve">VALUES(5, 5, 'e', 'e', 'contractor5@gmail.com');</w:t>
-      </w:r>
-    </w:p>
-    <w:p>
-      <w:pPr>
-        <w:spacing w:before="0" w:after="0" w:line="240"/>
-        <w:ind w:right="0" w:left="0" w:firstLine="0"/>
-        <w:jc w:val="left"/>
-        <w:rPr>
-          <w:rFonts w:ascii="新宋体" w:hAnsi="新宋体" w:cs="新宋体" w:eastAsia="新宋体"/>
-          <w:color w:val="808080"/>
-          <w:spacing w:val="0"/>
-          <w:position w:val="0"/>
-          <w:sz w:val="21"/>
-          <w:shd w:fill="auto" w:val="clear"/>
-        </w:rPr>
-      </w:pPr>
-      <w:r>
-        <w:rPr>
-          <w:rFonts w:ascii="新宋体" w:hAnsi="新宋体" w:cs="新宋体" w:eastAsia="新宋体"/>
-          <w:color w:val="808080"/>
-          <w:spacing w:val="0"/>
-          <w:position w:val="0"/>
-          <w:sz w:val="21"/>
-          <w:shd w:fill="auto" w:val="clear"/>
-        </w:rPr>
-        <w:t xml:space="preserve">INSERT INTO Contractors</w:t>
-      </w:r>
-    </w:p>
-    <w:p>
-      <w:pPr>
-        <w:spacing w:before="0" w:after="0" w:line="240"/>
-        <w:ind w:right="0" w:left="0" w:firstLine="0"/>
-        <w:jc w:val="left"/>
-        <w:rPr>
-          <w:rFonts w:ascii="新宋体" w:hAnsi="新宋体" w:cs="新宋体" w:eastAsia="新宋体"/>
-          <w:color w:val="808080"/>
-          <w:spacing w:val="0"/>
-          <w:position w:val="0"/>
-          <w:sz w:val="21"/>
-          <w:shd w:fill="auto" w:val="clear"/>
-        </w:rPr>
-      </w:pPr>
-      <w:r>
-        <w:rPr>
-          <w:rFonts w:ascii="新宋体" w:hAnsi="新宋体" w:cs="新宋体" w:eastAsia="新宋体"/>
-          <w:color w:val="808080"/>
-          <w:spacing w:val="0"/>
-          <w:position w:val="0"/>
-          <w:sz w:val="21"/>
-          <w:shd w:fill="auto" w:val="clear"/>
-        </w:rPr>
-        <w:t xml:space="preserve">VALUES(6, 6, 'f', 'f', 'contractor6@gmail.com');</w:t>
-      </w:r>
-    </w:p>
-    <w:p>
-      <w:pPr>
-        <w:spacing w:before="0" w:after="0" w:line="240"/>
-        <w:ind w:right="0" w:left="0" w:firstLine="0"/>
-        <w:jc w:val="left"/>
-        <w:rPr>
-          <w:rFonts w:ascii="新宋体" w:hAnsi="新宋体" w:cs="新宋体" w:eastAsia="新宋体"/>
-          <w:color w:val="808080"/>
-          <w:spacing w:val="0"/>
-          <w:position w:val="0"/>
-          <w:sz w:val="21"/>
-          <w:shd w:fill="auto" w:val="clear"/>
-        </w:rPr>
-      </w:pPr>
-    </w:p>
-    <w:p>
-      <w:pPr>
-        <w:spacing w:before="0" w:after="0" w:line="240"/>
-        <w:ind w:right="0" w:left="0" w:firstLine="0"/>
-        <w:jc w:val="left"/>
-        <w:rPr>
-          <w:rFonts w:ascii="新宋体" w:hAnsi="新宋体" w:cs="新宋体" w:eastAsia="新宋体"/>
-          <w:color w:val="808080"/>
-          <w:spacing w:val="0"/>
-          <w:position w:val="0"/>
-          <w:sz w:val="21"/>
-          <w:shd w:fill="auto" w:val="clear"/>
-        </w:rPr>
-      </w:pPr>
-    </w:p>
-    <w:p>
-      <w:pPr>
-        <w:spacing w:before="0" w:after="0" w:line="240"/>
-        <w:ind w:right="0" w:left="0" w:firstLine="0"/>
-        <w:jc w:val="left"/>
-        <w:rPr>
-          <w:rFonts w:ascii="新宋体" w:hAnsi="新宋体" w:cs="新宋体" w:eastAsia="新宋体"/>
-          <w:color w:val="808080"/>
-          <w:spacing w:val="0"/>
-          <w:position w:val="0"/>
-          <w:sz w:val="21"/>
-          <w:shd w:fill="auto" w:val="clear"/>
-        </w:rPr>
-      </w:pPr>
-      <w:r>
-        <w:rPr>
-          <w:rFonts w:ascii="新宋体" w:hAnsi="新宋体" w:cs="新宋体" w:eastAsia="新宋体"/>
-          <w:color w:val="808080"/>
-          <w:spacing w:val="0"/>
-          <w:position w:val="0"/>
-          <w:sz w:val="21"/>
-          <w:shd w:fill="auto" w:val="clear"/>
-        </w:rPr>
-        <w:t xml:space="preserve">INSERT INTO Employers</w:t>
-      </w:r>
-    </w:p>
-    <w:p>
-      <w:pPr>
-        <w:spacing w:before="0" w:after="0" w:line="240"/>
-        <w:ind w:right="0" w:left="0" w:firstLine="0"/>
-        <w:jc w:val="left"/>
-        <w:rPr>
-          <w:rFonts w:ascii="新宋体" w:hAnsi="新宋体" w:cs="新宋体" w:eastAsia="新宋体"/>
-          <w:color w:val="808080"/>
-          <w:spacing w:val="0"/>
-          <w:position w:val="0"/>
-          <w:sz w:val="21"/>
-          <w:shd w:fill="auto" w:val="clear"/>
-        </w:rPr>
-      </w:pPr>
-      <w:r>
-        <w:rPr>
-          <w:rFonts w:ascii="新宋体" w:hAnsi="新宋体" w:cs="新宋体" w:eastAsia="新宋体"/>
-          <w:color w:val="808080"/>
-          <w:spacing w:val="0"/>
-          <w:position w:val="0"/>
-          <w:sz w:val="21"/>
-          <w:shd w:fill="auto" w:val="clear"/>
-        </w:rPr>
-        <w:t xml:space="preserve">VALUES(11,1, 'aaa', 'employer1@gmail.com');</w:t>
-      </w:r>
-    </w:p>
-    <w:p>
-      <w:pPr>
-        <w:spacing w:before="0" w:after="0" w:line="240"/>
-        <w:ind w:right="0" w:left="0" w:firstLine="0"/>
-        <w:jc w:val="left"/>
-        <w:rPr>
-          <w:rFonts w:ascii="新宋体" w:hAnsi="新宋体" w:cs="新宋体" w:eastAsia="新宋体"/>
-          <w:color w:val="808080"/>
-          <w:spacing w:val="0"/>
-          <w:position w:val="0"/>
-          <w:sz w:val="21"/>
-          <w:shd w:fill="auto" w:val="clear"/>
-        </w:rPr>
-      </w:pPr>
-      <w:r>
-        <w:rPr>
-          <w:rFonts w:ascii="新宋体" w:hAnsi="新宋体" w:cs="新宋体" w:eastAsia="新宋体"/>
-          <w:color w:val="808080"/>
-          <w:spacing w:val="0"/>
-          <w:position w:val="0"/>
-          <w:sz w:val="21"/>
-          <w:shd w:fill="auto" w:val="clear"/>
-        </w:rPr>
-        <w:t xml:space="preserve">INSERT INTO Employers</w:t>
-      </w:r>
-    </w:p>
-    <w:p>
-      <w:pPr>
-        <w:spacing w:before="0" w:after="0" w:line="240"/>
-        <w:ind w:right="0" w:left="0" w:firstLine="0"/>
-        <w:jc w:val="left"/>
-        <w:rPr>
-          <w:rFonts w:ascii="新宋体" w:hAnsi="新宋体" w:cs="新宋体" w:eastAsia="新宋体"/>
-          <w:color w:val="808080"/>
-          <w:spacing w:val="0"/>
-          <w:position w:val="0"/>
-          <w:sz w:val="21"/>
-          <w:shd w:fill="auto" w:val="clear"/>
-        </w:rPr>
-      </w:pPr>
-      <w:r>
-        <w:rPr>
-          <w:rFonts w:ascii="新宋体" w:hAnsi="新宋体" w:cs="新宋体" w:eastAsia="新宋体"/>
-          <w:color w:val="808080"/>
-          <w:spacing w:val="0"/>
-          <w:position w:val="0"/>
-          <w:sz w:val="21"/>
-          <w:shd w:fill="auto" w:val="clear"/>
-        </w:rPr>
-        <w:t xml:space="preserve">VALUES(22,2, 'bbb', 'employer2@gmail.com');</w:t>
-      </w:r>
-    </w:p>
-    <w:p>
-      <w:pPr>
-        <w:spacing w:before="0" w:after="0" w:line="240"/>
-        <w:ind w:right="0" w:left="0" w:firstLine="0"/>
-        <w:jc w:val="left"/>
-        <w:rPr>
-          <w:rFonts w:ascii="新宋体" w:hAnsi="新宋体" w:cs="新宋体" w:eastAsia="新宋体"/>
-          <w:color w:val="808080"/>
-          <w:spacing w:val="0"/>
-          <w:position w:val="0"/>
-          <w:sz w:val="21"/>
-          <w:shd w:fill="auto" w:val="clear"/>
-        </w:rPr>
-      </w:pPr>
-      <w:r>
-        <w:rPr>
-          <w:rFonts w:ascii="新宋体" w:hAnsi="新宋体" w:cs="新宋体" w:eastAsia="新宋体"/>
-          <w:color w:val="808080"/>
-          <w:spacing w:val="0"/>
-          <w:position w:val="0"/>
-          <w:sz w:val="21"/>
-          <w:shd w:fill="auto" w:val="clear"/>
-        </w:rPr>
-        <w:t xml:space="preserve">INSERT INTO Employers</w:t>
-      </w:r>
-    </w:p>
-    <w:p>
-      <w:pPr>
-        <w:spacing w:before="0" w:after="0" w:line="240"/>
-        <w:ind w:right="0" w:left="0" w:firstLine="0"/>
-        <w:jc w:val="left"/>
-        <w:rPr>
-          <w:rFonts w:ascii="新宋体" w:hAnsi="新宋体" w:cs="新宋体" w:eastAsia="新宋体"/>
-          <w:color w:val="808080"/>
-          <w:spacing w:val="0"/>
-          <w:position w:val="0"/>
-          <w:sz w:val="21"/>
-          <w:shd w:fill="auto" w:val="clear"/>
-        </w:rPr>
-      </w:pPr>
-      <w:r>
-        <w:rPr>
-          <w:rFonts w:ascii="新宋体" w:hAnsi="新宋体" w:cs="新宋体" w:eastAsia="新宋体"/>
-          <w:color w:val="808080"/>
-          <w:spacing w:val="0"/>
-          <w:position w:val="0"/>
-          <w:sz w:val="21"/>
-          <w:shd w:fill="auto" w:val="clear"/>
-        </w:rPr>
-        <w:t xml:space="preserve">VALUES(33,3, 'ccc', 'employer3@gmail.com');</w:t>
-      </w:r>
-    </w:p>
-    <w:p>
-      <w:pPr>
-        <w:spacing w:before="0" w:after="0" w:line="240"/>
-        <w:ind w:right="0" w:left="0" w:firstLine="0"/>
-        <w:jc w:val="left"/>
-        <w:rPr>
-          <w:rFonts w:ascii="新宋体" w:hAnsi="新宋体" w:cs="新宋体" w:eastAsia="新宋体"/>
-          <w:color w:val="808080"/>
-          <w:spacing w:val="0"/>
-          <w:position w:val="0"/>
-          <w:sz w:val="21"/>
-          <w:shd w:fill="auto" w:val="clear"/>
-        </w:rPr>
-      </w:pPr>
-      <w:r>
-        <w:rPr>
-          <w:rFonts w:ascii="新宋体" w:hAnsi="新宋体" w:cs="新宋体" w:eastAsia="新宋体"/>
-          <w:color w:val="808080"/>
-          <w:spacing w:val="0"/>
-          <w:position w:val="0"/>
-          <w:sz w:val="21"/>
-          <w:shd w:fill="auto" w:val="clear"/>
-        </w:rPr>
-        <w:t xml:space="preserve">INSERT INTO Employers</w:t>
-      </w:r>
-    </w:p>
-    <w:p>
-      <w:pPr>
-        <w:spacing w:before="0" w:after="0" w:line="240"/>
-        <w:ind w:right="0" w:left="0" w:firstLine="0"/>
-        <w:jc w:val="left"/>
-        <w:rPr>
-          <w:rFonts w:ascii="新宋体" w:hAnsi="新宋体" w:cs="新宋体" w:eastAsia="新宋体"/>
-          <w:color w:val="808080"/>
-          <w:spacing w:val="0"/>
-          <w:position w:val="0"/>
-          <w:sz w:val="21"/>
-          <w:shd w:fill="auto" w:val="clear"/>
-        </w:rPr>
-      </w:pPr>
-      <w:r>
-        <w:rPr>
-          <w:rFonts w:ascii="新宋体" w:hAnsi="新宋体" w:cs="新宋体" w:eastAsia="新宋体"/>
-          <w:color w:val="808080"/>
-          <w:spacing w:val="0"/>
-          <w:position w:val="0"/>
-          <w:sz w:val="21"/>
-          <w:shd w:fill="auto" w:val="clear"/>
-        </w:rPr>
-        <w:t xml:space="preserve">VALUES(44,4, 'ddd', 'employer4@gmail.com');</w:t>
-      </w:r>
-    </w:p>
-    <w:p>
-      <w:pPr>
-        <w:spacing w:before="0" w:after="0" w:line="240"/>
-        <w:ind w:right="0" w:left="0" w:firstLine="0"/>
-        <w:jc w:val="left"/>
-        <w:rPr>
-          <w:rFonts w:ascii="新宋体" w:hAnsi="新宋体" w:cs="新宋体" w:eastAsia="新宋体"/>
-          <w:color w:val="808080"/>
-          <w:spacing w:val="0"/>
-          <w:position w:val="0"/>
-          <w:sz w:val="21"/>
-          <w:shd w:fill="auto" w:val="clear"/>
-        </w:rPr>
-      </w:pPr>
-      <w:r>
-        <w:rPr>
-          <w:rFonts w:ascii="新宋体" w:hAnsi="新宋体" w:cs="新宋体" w:eastAsia="新宋体"/>
-          <w:color w:val="808080"/>
-          <w:spacing w:val="0"/>
-          <w:position w:val="0"/>
-          <w:sz w:val="21"/>
-          <w:shd w:fill="auto" w:val="clear"/>
-        </w:rPr>
-        <w:t xml:space="preserve">INSERT INTO Employers</w:t>
-      </w:r>
-    </w:p>
-    <w:p>
-      <w:pPr>
-        <w:spacing w:before="0" w:after="0" w:line="240"/>
-        <w:ind w:right="0" w:left="0" w:firstLine="0"/>
-        <w:jc w:val="left"/>
-        <w:rPr>
-          <w:rFonts w:ascii="新宋体" w:hAnsi="新宋体" w:cs="新宋体" w:eastAsia="新宋体"/>
-          <w:color w:val="808080"/>
-          <w:spacing w:val="0"/>
-          <w:position w:val="0"/>
-          <w:sz w:val="21"/>
-          <w:shd w:fill="auto" w:val="clear"/>
-        </w:rPr>
-      </w:pPr>
-      <w:r>
-        <w:rPr>
-          <w:rFonts w:ascii="新宋体" w:hAnsi="新宋体" w:cs="新宋体" w:eastAsia="新宋体"/>
-          <w:color w:val="808080"/>
-          <w:spacing w:val="0"/>
-          <w:position w:val="0"/>
-          <w:sz w:val="21"/>
-          <w:shd w:fill="auto" w:val="clear"/>
-        </w:rPr>
-        <w:t xml:space="preserve">VALUES(55,5, 'eee', 'employer5@gmail.com');</w:t>
-      </w:r>
-    </w:p>
-    <w:p>
-      <w:pPr>
-        <w:spacing w:before="0" w:after="0" w:line="240"/>
-        <w:ind w:right="0" w:left="0" w:firstLine="0"/>
-        <w:jc w:val="left"/>
-        <w:rPr>
-          <w:rFonts w:ascii="新宋体" w:hAnsi="新宋体" w:cs="新宋体" w:eastAsia="新宋体"/>
-          <w:color w:val="808080"/>
-          <w:spacing w:val="0"/>
-          <w:position w:val="0"/>
-          <w:sz w:val="21"/>
-          <w:shd w:fill="auto" w:val="clear"/>
-        </w:rPr>
-      </w:pPr>
-      <w:r>
-        <w:rPr>
-          <w:rFonts w:ascii="新宋体" w:hAnsi="新宋体" w:cs="新宋体" w:eastAsia="新宋体"/>
-          <w:color w:val="808080"/>
-          <w:spacing w:val="0"/>
-          <w:position w:val="0"/>
-          <w:sz w:val="21"/>
-          <w:shd w:fill="auto" w:val="clear"/>
-        </w:rPr>
-        <w:t xml:space="preserve">INSERT INTO Employers</w:t>
-      </w:r>
-    </w:p>
-    <w:p>
-      <w:pPr>
-        <w:spacing w:before="0" w:after="0" w:line="240"/>
-        <w:ind w:right="0" w:left="0" w:firstLine="0"/>
-        <w:jc w:val="left"/>
-        <w:rPr>
-          <w:rFonts w:ascii="新宋体" w:hAnsi="新宋体" w:cs="新宋体" w:eastAsia="新宋体"/>
-          <w:color w:val="808080"/>
-          <w:spacing w:val="0"/>
-          <w:position w:val="0"/>
-          <w:sz w:val="21"/>
-          <w:shd w:fill="auto" w:val="clear"/>
-        </w:rPr>
-      </w:pPr>
-      <w:r>
-        <w:rPr>
-          <w:rFonts w:ascii="新宋体" w:hAnsi="新宋体" w:cs="新宋体" w:eastAsia="新宋体"/>
-          <w:color w:val="808080"/>
-          <w:spacing w:val="0"/>
-          <w:position w:val="0"/>
-          <w:sz w:val="21"/>
-          <w:shd w:fill="auto" w:val="clear"/>
-        </w:rPr>
-        <w:t xml:space="preserve">VALUES(66,6, 'fff', 'employer6@gmail.com');</w:t>
-      </w:r>
-    </w:p>
-    <w:p>
-      <w:pPr>
-        <w:spacing w:before="0" w:after="0" w:line="240"/>
-        <w:ind w:right="0" w:left="0" w:firstLine="0"/>
-        <w:jc w:val="left"/>
-        <w:rPr>
-          <w:rFonts w:ascii="新宋体" w:hAnsi="新宋体" w:cs="新宋体" w:eastAsia="新宋体"/>
-          <w:color w:val="808080"/>
-          <w:spacing w:val="0"/>
-          <w:position w:val="0"/>
-          <w:sz w:val="21"/>
-          <w:shd w:fill="auto" w:val="clear"/>
-        </w:rPr>
-      </w:pPr>
-    </w:p>
-    <w:p>
-      <w:pPr>
-        <w:spacing w:before="0" w:after="0" w:line="240"/>
-        <w:ind w:right="0" w:left="0" w:firstLine="0"/>
-        <w:jc w:val="left"/>
-        <w:rPr>
-          <w:rFonts w:ascii="新宋体" w:hAnsi="新宋体" w:cs="新宋体" w:eastAsia="新宋体"/>
-          <w:color w:val="808080"/>
-          <w:spacing w:val="0"/>
-          <w:position w:val="0"/>
-          <w:sz w:val="21"/>
-          <w:shd w:fill="auto" w:val="clear"/>
-        </w:rPr>
-      </w:pPr>
-    </w:p>
-    <w:p>
-      <w:pPr>
-        <w:spacing w:before="0" w:after="0" w:line="240"/>
-        <w:ind w:right="0" w:left="0" w:firstLine="0"/>
-        <w:jc w:val="both"/>
-        <w:rPr>
-          <w:rFonts w:ascii="等线" w:hAnsi="等线" w:cs="等线" w:eastAsia="等线"/>
-          <w:color w:val="auto"/>
-          <w:spacing w:val="0"/>
-          <w:position w:val="0"/>
-          <w:sz w:val="21"/>
-          <w:shd w:fill="auto" w:val="clear"/>
-        </w:rPr>
-      </w:pPr>
     </w:p>
   </w:body>
 </w:document>

</xml_diff>